<commit_message>
Update Algebra lineal Proyecto.docx
</commit_message>
<xml_diff>
--- a/Algebra lineal Proyecto.docx
+++ b/Algebra lineal Proyecto.docx
@@ -1641,7 +1641,7 @@
       <w:r>
         <w:rPr>
           <w:rFonts w:ascii="Arial" w:hAnsi="Arial" w:cs="Arial"/>
-          <w:b/>
+          <w:bCs/>
           <w:color w:val="auto"/>
         </w:rPr>
         <w:t xml:space="preserve">Objetivo </w:t>
@@ -1649,18 +1649,10 @@
       <w:r>
         <w:rPr>
           <w:rFonts w:ascii="Arial" w:hAnsi="Arial" w:cs="Arial"/>
-          <w:b/>
-          <w:color w:val="auto"/>
-        </w:rPr>
-        <w:t>específico</w:t>
-      </w:r>
-      <w:r>
-        <w:rPr>
-          <w:rFonts w:ascii="Arial" w:hAnsi="Arial" w:cs="Arial"/>
-          <w:b/>
-          <w:color w:val="auto"/>
-        </w:rPr>
-        <w:t>.</w:t>
+          <w:bCs/>
+          <w:color w:val="auto"/>
+        </w:rPr>
+        <w:t>específico.</w:t>
       </w:r>
       <w:bookmarkEnd w:id="3"/>
     </w:p>

</xml_diff>